<commit_message>
mensi uprava ve wordu
</commit_message>
<xml_diff>
--- a/Design/DP - Lukáš Rajm.docx
+++ b/Design/DP - Lukáš Rajm.docx
@@ -1567,10 +1567,10 @@
         <w:ind w:firstLine="0"/>
         <w:jc w:val="left"/>
       </w:pPr>
-      <w:bookmarkStart w:id="96" w:name="_Toc388477293"/>
-      <w:bookmarkStart w:id="97" w:name="_Toc388483677"/>
-      <w:bookmarkStart w:id="98" w:name="_Toc428900831"/>
-      <w:bookmarkStart w:id="99" w:name="_Toc428901074"/>
+      <w:bookmarkStart w:id="96" w:name="_Toc428901074"/>
+      <w:bookmarkStart w:id="97" w:name="_Toc428900831"/>
+      <w:bookmarkStart w:id="98" w:name="_Toc388483677"/>
+      <w:bookmarkStart w:id="99" w:name="_Toc388477293"/>
       <w:r>
         <w:t>Monitoring, C</w:t>
       </w:r>
@@ -1642,20 +1642,21 @@
     <w:bookmarkEnd w:id="98" w:displacedByCustomXml="next"/>
     <w:bookmarkEnd w:id="97" w:displacedByCustomXml="next"/>
     <w:bookmarkEnd w:id="96" w:displacedByCustomXml="next"/>
-    <w:bookmarkStart w:id="100" w:name="_Toc437288581" w:displacedByCustomXml="next"/>
-    <w:bookmarkStart w:id="101" w:name="_Toc435556278" w:displacedByCustomXml="next"/>
-    <w:bookmarkStart w:id="102" w:name="_Toc435553485" w:displacedByCustomXml="next"/>
-    <w:bookmarkStart w:id="103" w:name="_Toc428901075" w:displacedByCustomXml="next"/>
-    <w:bookmarkStart w:id="104" w:name="_Toc428950104" w:displacedByCustomXml="next"/>
-    <w:bookmarkStart w:id="105" w:name="_Toc435545154" w:displacedByCustomXml="next"/>
-    <w:bookmarkStart w:id="106" w:name="_Toc436582261" w:displacedByCustomXml="next"/>
-    <w:bookmarkStart w:id="107" w:name="_Toc436582339" w:displacedByCustomXml="next"/>
+    <w:bookmarkStart w:id="100" w:name="_Toc436582339" w:displacedByCustomXml="next"/>
+    <w:bookmarkStart w:id="101" w:name="_Toc436582261" w:displacedByCustomXml="next"/>
+    <w:bookmarkStart w:id="102" w:name="_Toc435545154" w:displacedByCustomXml="next"/>
+    <w:bookmarkStart w:id="103" w:name="_Toc428950104" w:displacedByCustomXml="next"/>
+    <w:bookmarkStart w:id="104" w:name="_Toc428901075" w:displacedByCustomXml="next"/>
+    <w:bookmarkStart w:id="105" w:name="_Toc435553485" w:displacedByCustomXml="next"/>
+    <w:bookmarkStart w:id="106" w:name="_Toc435556278" w:displacedByCustomXml="next"/>
+    <w:bookmarkStart w:id="107" w:name="_Toc437288581" w:displacedByCustomXml="next"/>
     <w:sdt>
       <w:sdtPr>
         <w:rPr>
           <w:rFonts w:ascii="Times New Roman" w:eastAsiaTheme="minorHAnsi" w:hAnsi="Times New Roman" w:cstheme="minorBidi"/>
           <w:b w:val="0"/>
           <w:bCs w:val="0"/>
+          <w:i/>
           <w:sz w:val="24"/>
           <w:szCs w:val="22"/>
         </w:rPr>
@@ -1670,7 +1671,6 @@
           <w:rFonts w:asciiTheme="majorHAnsi" w:hAnsiTheme="majorHAnsi"/>
           <w:b/>
           <w:bCs/>
-          <w:i/>
           <w:sz w:val="20"/>
           <w:szCs w:val="24"/>
         </w:rPr>
@@ -5896,7 +5896,7 @@
         </w:rPr>
         <w:fldChar w:fldCharType="separate"/>
       </w:r>
-      <w:hyperlink w:anchor="_Toc437288630" w:history="1">
+      <w:hyperlink w:anchor="_Toc437323213" w:history="1">
         <w:r>
           <w:rPr>
             <w:rStyle w:val="Hypertextovodkaz"/>
@@ -5923,7 +5923,7 @@
             <w:noProof/>
             <w:webHidden/>
           </w:rPr>
-          <w:instrText xml:space="preserve"> PAGEREF _Toc437288630 \h </w:instrText>
+          <w:instrText xml:space="preserve"> PAGEREF _Toc437323213 \h </w:instrText>
         </w:r>
         <w:r>
           <w:rPr>
@@ -5967,7 +5967,7 @@
           <w:lang w:eastAsia="cs-CZ"/>
         </w:rPr>
       </w:pPr>
-      <w:hyperlink w:anchor="_Toc437288631" w:history="1">
+      <w:hyperlink w:anchor="_Toc437323214" w:history="1">
         <w:r>
           <w:rPr>
             <w:rStyle w:val="Hypertextovodkaz"/>
@@ -5994,7 +5994,7 @@
             <w:noProof/>
             <w:webHidden/>
           </w:rPr>
-          <w:instrText xml:space="preserve"> PAGEREF _Toc437288631 \h </w:instrText>
+          <w:instrText xml:space="preserve"> PAGEREF _Toc437323214 \h </w:instrText>
         </w:r>
         <w:r>
           <w:rPr>
@@ -6038,7 +6038,7 @@
           <w:lang w:eastAsia="cs-CZ"/>
         </w:rPr>
       </w:pPr>
-      <w:hyperlink w:anchor="_Toc437288632" w:history="1">
+      <w:hyperlink w:anchor="_Toc437323215" w:history="1">
         <w:r>
           <w:rPr>
             <w:rStyle w:val="Hypertextovodkaz"/>
@@ -6065,7 +6065,7 @@
             <w:noProof/>
             <w:webHidden/>
           </w:rPr>
-          <w:instrText xml:space="preserve"> PAGEREF _Toc437288632 \h </w:instrText>
+          <w:instrText xml:space="preserve"> PAGEREF _Toc437323215 \h </w:instrText>
         </w:r>
         <w:r>
           <w:rPr>
@@ -6109,7 +6109,7 @@
           <w:lang w:eastAsia="cs-CZ"/>
         </w:rPr>
       </w:pPr>
-      <w:hyperlink w:anchor="_Toc437288633" w:history="1">
+      <w:hyperlink w:anchor="_Toc437323216" w:history="1">
         <w:r>
           <w:rPr>
             <w:rStyle w:val="Hypertextovodkaz"/>
@@ -6136,7 +6136,7 @@
             <w:noProof/>
             <w:webHidden/>
           </w:rPr>
-          <w:instrText xml:space="preserve"> PAGEREF _Toc437288633 \h </w:instrText>
+          <w:instrText xml:space="preserve"> PAGEREF _Toc437323216 \h </w:instrText>
         </w:r>
         <w:r>
           <w:rPr>
@@ -6180,7 +6180,7 @@
           <w:lang w:eastAsia="cs-CZ"/>
         </w:rPr>
       </w:pPr>
-      <w:hyperlink w:anchor="_Toc437288634" w:history="1">
+      <w:hyperlink w:anchor="_Toc437323217" w:history="1">
         <w:r>
           <w:rPr>
             <w:rStyle w:val="Hypertextovodkaz"/>
@@ -6207,7 +6207,7 @@
             <w:noProof/>
             <w:webHidden/>
           </w:rPr>
-          <w:instrText xml:space="preserve"> PAGEREF _Toc437288634 \h </w:instrText>
+          <w:instrText xml:space="preserve"> PAGEREF _Toc437323217 \h </w:instrText>
         </w:r>
         <w:r>
           <w:rPr>
@@ -6251,7 +6251,7 @@
           <w:lang w:eastAsia="cs-CZ"/>
         </w:rPr>
       </w:pPr>
-      <w:hyperlink w:anchor="_Toc437288635" w:history="1">
+      <w:hyperlink w:anchor="_Toc437323218" w:history="1">
         <w:r>
           <w:rPr>
             <w:rStyle w:val="Hypertextovodkaz"/>
@@ -6278,7 +6278,7 @@
             <w:noProof/>
             <w:webHidden/>
           </w:rPr>
-          <w:instrText xml:space="preserve"> PAGEREF _Toc437288635 \h </w:instrText>
+          <w:instrText xml:space="preserve"> PAGEREF _Toc437323218 \h </w:instrText>
         </w:r>
         <w:r>
           <w:rPr>
@@ -6322,7 +6322,7 @@
           <w:lang w:eastAsia="cs-CZ"/>
         </w:rPr>
       </w:pPr>
-      <w:hyperlink w:anchor="_Toc437288636" w:history="1">
+      <w:hyperlink w:anchor="_Toc437323219" w:history="1">
         <w:r>
           <w:rPr>
             <w:rStyle w:val="Hypertextovodkaz"/>
@@ -6349,7 +6349,7 @@
             <w:noProof/>
             <w:webHidden/>
           </w:rPr>
-          <w:instrText xml:space="preserve"> PAGEREF _Toc437288636 \h </w:instrText>
+          <w:instrText xml:space="preserve"> PAGEREF _Toc437323219 \h </w:instrText>
         </w:r>
         <w:r>
           <w:rPr>
@@ -6393,7 +6393,7 @@
           <w:lang w:eastAsia="cs-CZ"/>
         </w:rPr>
       </w:pPr>
-      <w:hyperlink w:anchor="_Toc437288637" w:history="1">
+      <w:hyperlink w:anchor="_Toc437323220" w:history="1">
         <w:r>
           <w:rPr>
             <w:rStyle w:val="Hypertextovodkaz"/>
@@ -6420,7 +6420,7 @@
             <w:noProof/>
             <w:webHidden/>
           </w:rPr>
-          <w:instrText xml:space="preserve"> PAGEREF _Toc437288637 \h </w:instrText>
+          <w:instrText xml:space="preserve"> PAGEREF _Toc437323220 \h </w:instrText>
         </w:r>
         <w:r>
           <w:rPr>
@@ -6464,7 +6464,7 @@
           <w:lang w:eastAsia="cs-CZ"/>
         </w:rPr>
       </w:pPr>
-      <w:hyperlink w:anchor="_Toc437288638" w:history="1">
+      <w:hyperlink w:anchor="_Toc437323221" w:history="1">
         <w:r>
           <w:rPr>
             <w:rStyle w:val="Hypertextovodkaz"/>
@@ -6491,7 +6491,7 @@
             <w:noProof/>
             <w:webHidden/>
           </w:rPr>
-          <w:instrText xml:space="preserve"> PAGEREF _Toc437288638 \h </w:instrText>
+          <w:instrText xml:space="preserve"> PAGEREF _Toc437323221 \h </w:instrText>
         </w:r>
         <w:r>
           <w:rPr>
@@ -6535,7 +6535,7 @@
           <w:lang w:eastAsia="cs-CZ"/>
         </w:rPr>
       </w:pPr>
-      <w:hyperlink w:anchor="_Toc437288639" w:history="1">
+      <w:hyperlink w:anchor="_Toc437323222" w:history="1">
         <w:r>
           <w:rPr>
             <w:rStyle w:val="Hypertextovodkaz"/>
@@ -6562,7 +6562,7 @@
             <w:noProof/>
             <w:webHidden/>
           </w:rPr>
-          <w:instrText xml:space="preserve"> PAGEREF _Toc437288639 \h </w:instrText>
+          <w:instrText xml:space="preserve"> PAGEREF _Toc437323222 \h </w:instrText>
         </w:r>
         <w:r>
           <w:rPr>
@@ -6606,7 +6606,7 @@
           <w:lang w:eastAsia="cs-CZ"/>
         </w:rPr>
       </w:pPr>
-      <w:hyperlink w:anchor="_Toc437288640" w:history="1">
+      <w:hyperlink w:anchor="_Toc437323223" w:history="1">
         <w:r>
           <w:rPr>
             <w:rStyle w:val="Hypertextovodkaz"/>
@@ -6633,7 +6633,7 @@
             <w:noProof/>
             <w:webHidden/>
           </w:rPr>
-          <w:instrText xml:space="preserve"> PAGEREF _Toc437288640 \h </w:instrText>
+          <w:instrText xml:space="preserve"> PAGEREF _Toc437323223 \h </w:instrText>
         </w:r>
         <w:r>
           <w:rPr>
@@ -6677,7 +6677,7 @@
           <w:lang w:eastAsia="cs-CZ"/>
         </w:rPr>
       </w:pPr>
-      <w:hyperlink w:anchor="_Toc437288641" w:history="1">
+      <w:hyperlink w:anchor="_Toc437323224" w:history="1">
         <w:r>
           <w:rPr>
             <w:rStyle w:val="Hypertextovodkaz"/>
@@ -6704,7 +6704,7 @@
             <w:noProof/>
             <w:webHidden/>
           </w:rPr>
-          <w:instrText xml:space="preserve"> PAGEREF _Toc437288641 \h </w:instrText>
+          <w:instrText xml:space="preserve"> PAGEREF _Toc437323224 \h </w:instrText>
         </w:r>
         <w:r>
           <w:rPr>
@@ -6748,7 +6748,7 @@
           <w:lang w:eastAsia="cs-CZ"/>
         </w:rPr>
       </w:pPr>
-      <w:hyperlink w:anchor="_Toc437288642" w:history="1">
+      <w:hyperlink w:anchor="_Toc437323225" w:history="1">
         <w:r>
           <w:rPr>
             <w:rStyle w:val="Hypertextovodkaz"/>
@@ -6775,7 +6775,7 @@
             <w:noProof/>
             <w:webHidden/>
           </w:rPr>
-          <w:instrText xml:space="preserve"> PAGEREF _Toc437288642 \h </w:instrText>
+          <w:instrText xml:space="preserve"> PAGEREF _Toc437323225 \h </w:instrText>
         </w:r>
         <w:r>
           <w:rPr>
@@ -6819,7 +6819,7 @@
           <w:lang w:eastAsia="cs-CZ"/>
         </w:rPr>
       </w:pPr>
-      <w:hyperlink w:anchor="_Toc437288643" w:history="1">
+      <w:hyperlink w:anchor="_Toc437323226" w:history="1">
         <w:r>
           <w:rPr>
             <w:rStyle w:val="Hypertextovodkaz"/>
@@ -6846,7 +6846,7 @@
             <w:noProof/>
             <w:webHidden/>
           </w:rPr>
-          <w:instrText xml:space="preserve"> PAGEREF _Toc437288643 \h </w:instrText>
+          <w:instrText xml:space="preserve"> PAGEREF _Toc437323226 \h </w:instrText>
         </w:r>
         <w:r>
           <w:rPr>
@@ -6890,7 +6890,7 @@
           <w:lang w:eastAsia="cs-CZ"/>
         </w:rPr>
       </w:pPr>
-      <w:hyperlink w:anchor="_Toc437288644" w:history="1">
+      <w:hyperlink w:anchor="_Toc437323227" w:history="1">
         <w:r>
           <w:rPr>
             <w:rStyle w:val="Hypertextovodkaz"/>
@@ -6917,7 +6917,7 @@
             <w:noProof/>
             <w:webHidden/>
           </w:rPr>
-          <w:instrText xml:space="preserve"> PAGEREF _Toc437288644 \h </w:instrText>
+          <w:instrText xml:space="preserve"> PAGEREF _Toc437323227 \h </w:instrText>
         </w:r>
         <w:r>
           <w:rPr>
@@ -6961,7 +6961,7 @@
           <w:lang w:eastAsia="cs-CZ"/>
         </w:rPr>
       </w:pPr>
-      <w:hyperlink w:anchor="_Toc437288645" w:history="1">
+      <w:hyperlink w:anchor="_Toc437323228" w:history="1">
         <w:r>
           <w:rPr>
             <w:rStyle w:val="Hypertextovodkaz"/>
@@ -6988,7 +6988,7 @@
             <w:noProof/>
             <w:webHidden/>
           </w:rPr>
-          <w:instrText xml:space="preserve"> PAGEREF _Toc437288645 \h </w:instrText>
+          <w:instrText xml:space="preserve"> PAGEREF _Toc437323228 \h </w:instrText>
         </w:r>
         <w:r>
           <w:rPr>
@@ -7032,7 +7032,7 @@
           <w:lang w:eastAsia="cs-CZ"/>
         </w:rPr>
       </w:pPr>
-      <w:hyperlink w:anchor="_Toc437288646" w:history="1">
+      <w:hyperlink w:anchor="_Toc437323229" w:history="1">
         <w:r>
           <w:rPr>
             <w:rStyle w:val="Hypertextovodkaz"/>
@@ -7059,7 +7059,7 @@
             <w:noProof/>
             <w:webHidden/>
           </w:rPr>
-          <w:instrText xml:space="preserve"> PAGEREF _Toc437288646 \h </w:instrText>
+          <w:instrText xml:space="preserve"> PAGEREF _Toc437323229 \h </w:instrText>
         </w:r>
         <w:r>
           <w:rPr>
@@ -7103,7 +7103,7 @@
           <w:lang w:eastAsia="cs-CZ"/>
         </w:rPr>
       </w:pPr>
-      <w:hyperlink w:anchor="_Toc437288647" w:history="1">
+      <w:hyperlink w:anchor="_Toc437323230" w:history="1">
         <w:r>
           <w:rPr>
             <w:rStyle w:val="Hypertextovodkaz"/>
@@ -7130,7 +7130,7 @@
             <w:noProof/>
             <w:webHidden/>
           </w:rPr>
-          <w:instrText xml:space="preserve"> PAGEREF _Toc437288647 \h </w:instrText>
+          <w:instrText xml:space="preserve"> PAGEREF _Toc437323230 \h </w:instrText>
         </w:r>
         <w:r>
           <w:rPr>
@@ -7174,7 +7174,7 @@
           <w:lang w:eastAsia="cs-CZ"/>
         </w:rPr>
       </w:pPr>
-      <w:hyperlink w:anchor="_Toc437288648" w:history="1">
+      <w:hyperlink w:anchor="_Toc437323231" w:history="1">
         <w:r>
           <w:rPr>
             <w:rStyle w:val="Hypertextovodkaz"/>
@@ -7201,7 +7201,7 @@
             <w:noProof/>
             <w:webHidden/>
           </w:rPr>
-          <w:instrText xml:space="preserve"> PAGEREF _Toc437288648 \h </w:instrText>
+          <w:instrText xml:space="preserve"> PAGEREF _Toc437323231 \h </w:instrText>
         </w:r>
         <w:r>
           <w:rPr>
@@ -7245,7 +7245,7 @@
           <w:lang w:eastAsia="cs-CZ"/>
         </w:rPr>
       </w:pPr>
-      <w:hyperlink w:anchor="_Toc437288649" w:history="1">
+      <w:hyperlink w:anchor="_Toc437323232" w:history="1">
         <w:r>
           <w:rPr>
             <w:rStyle w:val="Hypertextovodkaz"/>
@@ -7272,7 +7272,7 @@
             <w:noProof/>
             <w:webHidden/>
           </w:rPr>
-          <w:instrText xml:space="preserve"> PAGEREF _Toc437288649 \h </w:instrText>
+          <w:instrText xml:space="preserve"> PAGEREF _Toc437323232 \h </w:instrText>
         </w:r>
         <w:r>
           <w:rPr>
@@ -7316,7 +7316,7 @@
           <w:lang w:eastAsia="cs-CZ"/>
         </w:rPr>
       </w:pPr>
-      <w:hyperlink w:anchor="_Toc437288650" w:history="1">
+      <w:hyperlink w:anchor="_Toc437323233" w:history="1">
         <w:r>
           <w:rPr>
             <w:rStyle w:val="Hypertextovodkaz"/>
@@ -7343,7 +7343,7 @@
             <w:noProof/>
             <w:webHidden/>
           </w:rPr>
-          <w:instrText xml:space="preserve"> PAGEREF _Toc437288650 \h </w:instrText>
+          <w:instrText xml:space="preserve"> PAGEREF _Toc437323233 \h </w:instrText>
         </w:r>
         <w:r>
           <w:rPr>
@@ -7387,7 +7387,7 @@
           <w:lang w:eastAsia="cs-CZ"/>
         </w:rPr>
       </w:pPr>
-      <w:hyperlink w:anchor="_Toc437288651" w:history="1">
+      <w:hyperlink w:anchor="_Toc437323234" w:history="1">
         <w:r>
           <w:rPr>
             <w:rStyle w:val="Hypertextovodkaz"/>
@@ -7414,7 +7414,7 @@
             <w:noProof/>
             <w:webHidden/>
           </w:rPr>
-          <w:instrText xml:space="preserve"> PAGEREF _Toc437288651 \h </w:instrText>
+          <w:instrText xml:space="preserve"> PAGEREF _Toc437323234 \h </w:instrText>
         </w:r>
         <w:r>
           <w:rPr>
@@ -7458,7 +7458,7 @@
           <w:lang w:eastAsia="cs-CZ"/>
         </w:rPr>
       </w:pPr>
-      <w:hyperlink w:anchor="_Toc437288652" w:history="1">
+      <w:hyperlink w:anchor="_Toc437323235" w:history="1">
         <w:r>
           <w:rPr>
             <w:rStyle w:val="Hypertextovodkaz"/>
@@ -7485,7 +7485,7 @@
             <w:noProof/>
             <w:webHidden/>
           </w:rPr>
-          <w:instrText xml:space="preserve"> PAGEREF _Toc437288652 \h </w:instrText>
+          <w:instrText xml:space="preserve"> PAGEREF _Toc437323235 \h </w:instrText>
         </w:r>
         <w:r>
           <w:rPr>
@@ -7529,7 +7529,7 @@
           <w:lang w:eastAsia="cs-CZ"/>
         </w:rPr>
       </w:pPr>
-      <w:hyperlink w:anchor="_Toc437288653" w:history="1">
+      <w:hyperlink w:anchor="_Toc437323236" w:history="1">
         <w:r>
           <w:rPr>
             <w:rStyle w:val="Hypertextovodkaz"/>
@@ -7556,7 +7556,7 @@
             <w:noProof/>
             <w:webHidden/>
           </w:rPr>
-          <w:instrText xml:space="preserve"> PAGEREF _Toc437288653 \h </w:instrText>
+          <w:instrText xml:space="preserve"> PAGEREF _Toc437323236 \h </w:instrText>
         </w:r>
         <w:r>
           <w:rPr>
@@ -7600,7 +7600,7 @@
           <w:lang w:eastAsia="cs-CZ"/>
         </w:rPr>
       </w:pPr>
-      <w:hyperlink w:anchor="_Toc437288654" w:history="1">
+      <w:hyperlink w:anchor="_Toc437323237" w:history="1">
         <w:r>
           <w:rPr>
             <w:rStyle w:val="Hypertextovodkaz"/>
@@ -7627,7 +7627,7 @@
             <w:noProof/>
             <w:webHidden/>
           </w:rPr>
-          <w:instrText xml:space="preserve"> PAGEREF _Toc437288654 \h </w:instrText>
+          <w:instrText xml:space="preserve"> PAGEREF _Toc437323237 \h </w:instrText>
         </w:r>
         <w:r>
           <w:rPr>
@@ -7671,7 +7671,7 @@
           <w:lang w:eastAsia="cs-CZ"/>
         </w:rPr>
       </w:pPr>
-      <w:hyperlink w:anchor="_Toc437288655" w:history="1">
+      <w:hyperlink w:anchor="_Toc437323238" w:history="1">
         <w:r>
           <w:rPr>
             <w:rStyle w:val="Hypertextovodkaz"/>
@@ -7698,7 +7698,7 @@
             <w:noProof/>
             <w:webHidden/>
           </w:rPr>
-          <w:instrText xml:space="preserve"> PAGEREF _Toc437288655 \h </w:instrText>
+          <w:instrText xml:space="preserve"> PAGEREF _Toc437323238 \h </w:instrText>
         </w:r>
         <w:r>
           <w:rPr>
@@ -7742,7 +7742,7 @@
           <w:lang w:eastAsia="cs-CZ"/>
         </w:rPr>
       </w:pPr>
-      <w:hyperlink w:anchor="_Toc437288656" w:history="1">
+      <w:hyperlink w:anchor="_Toc437323239" w:history="1">
         <w:r>
           <w:rPr>
             <w:rStyle w:val="Hypertextovodkaz"/>
@@ -7769,7 +7769,7 @@
             <w:noProof/>
             <w:webHidden/>
           </w:rPr>
-          <w:instrText xml:space="preserve"> PAGEREF _Toc437288656 \h </w:instrText>
+          <w:instrText xml:space="preserve"> PAGEREF _Toc437323239 \h </w:instrText>
         </w:r>
         <w:r>
           <w:rPr>
@@ -7813,7 +7813,7 @@
           <w:lang w:eastAsia="cs-CZ"/>
         </w:rPr>
       </w:pPr>
-      <w:hyperlink w:anchor="_Toc437288657" w:history="1">
+      <w:hyperlink w:anchor="_Toc437323240" w:history="1">
         <w:r>
           <w:rPr>
             <w:rStyle w:val="Hypertextovodkaz"/>
@@ -7840,7 +7840,7 @@
             <w:noProof/>
             <w:webHidden/>
           </w:rPr>
-          <w:instrText xml:space="preserve"> PAGEREF _Toc437288657 \h </w:instrText>
+          <w:instrText xml:space="preserve"> PAGEREF _Toc437323240 \h </w:instrText>
         </w:r>
         <w:r>
           <w:rPr>
@@ -7884,7 +7884,7 @@
           <w:lang w:eastAsia="cs-CZ"/>
         </w:rPr>
       </w:pPr>
-      <w:hyperlink w:anchor="_Toc437288658" w:history="1">
+      <w:hyperlink w:anchor="_Toc437323241" w:history="1">
         <w:r>
           <w:rPr>
             <w:rStyle w:val="Hypertextovodkaz"/>
@@ -7911,7 +7911,7 @@
             <w:noProof/>
             <w:webHidden/>
           </w:rPr>
-          <w:instrText xml:space="preserve"> PAGEREF _Toc437288658 \h </w:instrText>
+          <w:instrText xml:space="preserve"> PAGEREF _Toc437323241 \h </w:instrText>
         </w:r>
         <w:r>
           <w:rPr>
@@ -7955,7 +7955,7 @@
           <w:lang w:eastAsia="cs-CZ"/>
         </w:rPr>
       </w:pPr>
-      <w:hyperlink w:anchor="_Toc437288659" w:history="1">
+      <w:hyperlink w:anchor="_Toc437323242" w:history="1">
         <w:r>
           <w:rPr>
             <w:rStyle w:val="Hypertextovodkaz"/>
@@ -7982,7 +7982,7 @@
             <w:noProof/>
             <w:webHidden/>
           </w:rPr>
-          <w:instrText xml:space="preserve"> PAGEREF _Toc437288659 \h </w:instrText>
+          <w:instrText xml:space="preserve"> PAGEREF _Toc437323242 \h </w:instrText>
         </w:r>
         <w:r>
           <w:rPr>
@@ -8026,7 +8026,7 @@
           <w:lang w:eastAsia="cs-CZ"/>
         </w:rPr>
       </w:pPr>
-      <w:hyperlink w:anchor="_Toc437288660" w:history="1">
+      <w:hyperlink w:anchor="_Toc437323243" w:history="1">
         <w:r>
           <w:rPr>
             <w:rStyle w:val="Hypertextovodkaz"/>
@@ -8053,7 +8053,7 @@
             <w:noProof/>
             <w:webHidden/>
           </w:rPr>
-          <w:instrText xml:space="preserve"> PAGEREF _Toc437288660 \h </w:instrText>
+          <w:instrText xml:space="preserve"> PAGEREF _Toc437323243 \h </w:instrText>
         </w:r>
         <w:r>
           <w:rPr>
@@ -8097,7 +8097,7 @@
           <w:lang w:eastAsia="cs-CZ"/>
         </w:rPr>
       </w:pPr>
-      <w:hyperlink w:anchor="_Toc437288661" w:history="1">
+      <w:hyperlink w:anchor="_Toc437323244" w:history="1">
         <w:r>
           <w:rPr>
             <w:rStyle w:val="Hypertextovodkaz"/>
@@ -8124,7 +8124,7 @@
             <w:noProof/>
             <w:webHidden/>
           </w:rPr>
-          <w:instrText xml:space="preserve"> PAGEREF _Toc437288661 \h </w:instrText>
+          <w:instrText xml:space="preserve"> PAGEREF _Toc437323244 \h </w:instrText>
         </w:r>
         <w:r>
           <w:rPr>
@@ -8168,7 +8168,7 @@
           <w:lang w:eastAsia="cs-CZ"/>
         </w:rPr>
       </w:pPr>
-      <w:hyperlink w:anchor="_Toc437288662" w:history="1">
+      <w:hyperlink w:anchor="_Toc437323245" w:history="1">
         <w:r>
           <w:rPr>
             <w:rStyle w:val="Hypertextovodkaz"/>
@@ -8195,7 +8195,7 @@
             <w:noProof/>
             <w:webHidden/>
           </w:rPr>
-          <w:instrText xml:space="preserve"> PAGEREF _Toc437288662 \h </w:instrText>
+          <w:instrText xml:space="preserve"> PAGEREF _Toc437323245 \h </w:instrText>
         </w:r>
         <w:r>
           <w:rPr>
@@ -8239,7 +8239,7 @@
           <w:lang w:eastAsia="cs-CZ"/>
         </w:rPr>
       </w:pPr>
-      <w:hyperlink w:anchor="_Toc437288663" w:history="1">
+      <w:hyperlink w:anchor="_Toc437323246" w:history="1">
         <w:r>
           <w:rPr>
             <w:rStyle w:val="Hypertextovodkaz"/>
@@ -8266,7 +8266,7 @@
             <w:noProof/>
             <w:webHidden/>
           </w:rPr>
-          <w:instrText xml:space="preserve"> PAGEREF _Toc437288663 \h </w:instrText>
+          <w:instrText xml:space="preserve"> PAGEREF _Toc437323246 \h </w:instrText>
         </w:r>
         <w:r>
           <w:rPr>
@@ -8310,7 +8310,7 @@
           <w:lang w:eastAsia="cs-CZ"/>
         </w:rPr>
       </w:pPr>
-      <w:hyperlink w:anchor="_Toc437288664" w:history="1">
+      <w:hyperlink w:anchor="_Toc437323247" w:history="1">
         <w:r>
           <w:rPr>
             <w:rStyle w:val="Hypertextovodkaz"/>
@@ -8337,7 +8337,7 @@
             <w:noProof/>
             <w:webHidden/>
           </w:rPr>
-          <w:instrText xml:space="preserve"> PAGEREF _Toc437288664 \h </w:instrText>
+          <w:instrText xml:space="preserve"> PAGEREF _Toc437323247 \h </w:instrText>
         </w:r>
         <w:r>
           <w:rPr>
@@ -8381,7 +8381,7 @@
           <w:lang w:eastAsia="cs-CZ"/>
         </w:rPr>
       </w:pPr>
-      <w:hyperlink w:anchor="_Toc437288665" w:history="1">
+      <w:hyperlink w:anchor="_Toc437323248" w:history="1">
         <w:r>
           <w:rPr>
             <w:rStyle w:val="Hypertextovodkaz"/>
@@ -8408,7 +8408,7 @@
             <w:noProof/>
             <w:webHidden/>
           </w:rPr>
-          <w:instrText xml:space="preserve"> PAGEREF _Toc437288665 \h </w:instrText>
+          <w:instrText xml:space="preserve"> PAGEREF _Toc437323248 \h </w:instrText>
         </w:r>
         <w:r>
           <w:rPr>
@@ -8452,7 +8452,7 @@
           <w:lang w:eastAsia="cs-CZ"/>
         </w:rPr>
       </w:pPr>
-      <w:hyperlink w:anchor="_Toc437288666" w:history="1">
+      <w:hyperlink w:anchor="_Toc437323249" w:history="1">
         <w:r>
           <w:rPr>
             <w:rStyle w:val="Hypertextovodkaz"/>
@@ -8479,7 +8479,7 @@
             <w:noProof/>
             <w:webHidden/>
           </w:rPr>
-          <w:instrText xml:space="preserve"> PAGEREF _Toc437288666 \h </w:instrText>
+          <w:instrText xml:space="preserve"> PAGEREF _Toc437323249 \h </w:instrText>
         </w:r>
         <w:r>
           <w:rPr>
@@ -8523,7 +8523,7 @@
           <w:lang w:eastAsia="cs-CZ"/>
         </w:rPr>
       </w:pPr>
-      <w:hyperlink w:anchor="_Toc437288667" w:history="1">
+      <w:hyperlink w:anchor="_Toc437323250" w:history="1">
         <w:r>
           <w:rPr>
             <w:rStyle w:val="Hypertextovodkaz"/>
@@ -8550,7 +8550,7 @@
             <w:noProof/>
             <w:webHidden/>
           </w:rPr>
-          <w:instrText xml:space="preserve"> PAGEREF _Toc437288667 \h </w:instrText>
+          <w:instrText xml:space="preserve"> PAGEREF _Toc437323250 \h </w:instrText>
         </w:r>
         <w:r>
           <w:rPr>
@@ -8594,7 +8594,7 @@
           <w:lang w:eastAsia="cs-CZ"/>
         </w:rPr>
       </w:pPr>
-      <w:hyperlink w:anchor="_Toc437288668" w:history="1">
+      <w:hyperlink w:anchor="_Toc437323251" w:history="1">
         <w:r>
           <w:rPr>
             <w:rStyle w:val="Hypertextovodkaz"/>
@@ -8621,7 +8621,7 @@
             <w:noProof/>
             <w:webHidden/>
           </w:rPr>
-          <w:instrText xml:space="preserve"> PAGEREF _Toc437288668 \h </w:instrText>
+          <w:instrText xml:space="preserve"> PAGEREF _Toc437323251 \h </w:instrText>
         </w:r>
         <w:r>
           <w:rPr>
@@ -8665,7 +8665,7 @@
           <w:lang w:eastAsia="cs-CZ"/>
         </w:rPr>
       </w:pPr>
-      <w:hyperlink w:anchor="_Toc437288669" w:history="1">
+      <w:hyperlink w:anchor="_Toc437323252" w:history="1">
         <w:r>
           <w:rPr>
             <w:rStyle w:val="Hypertextovodkaz"/>
@@ -8692,7 +8692,7 @@
             <w:noProof/>
             <w:webHidden/>
           </w:rPr>
-          <w:instrText xml:space="preserve"> PAGEREF _Toc437288669 \h </w:instrText>
+          <w:instrText xml:space="preserve"> PAGEREF _Toc437323252 \h </w:instrText>
         </w:r>
         <w:r>
           <w:rPr>
@@ -8736,7 +8736,7 @@
           <w:lang w:eastAsia="cs-CZ"/>
         </w:rPr>
       </w:pPr>
-      <w:hyperlink w:anchor="_Toc437288670" w:history="1">
+      <w:hyperlink w:anchor="_Toc437323253" w:history="1">
         <w:r>
           <w:rPr>
             <w:rStyle w:val="Hypertextovodkaz"/>
@@ -8763,7 +8763,7 @@
             <w:noProof/>
             <w:webHidden/>
           </w:rPr>
-          <w:instrText xml:space="preserve"> PAGEREF _Toc437288670 \h </w:instrText>
+          <w:instrText xml:space="preserve"> PAGEREF _Toc437323253 \h </w:instrText>
         </w:r>
         <w:r>
           <w:rPr>
@@ -11191,12 +11191,12 @@
         <w:rPr>
           <w:i w:val="0"/>
         </w:rPr>
+        <w:instrText xml:space="preserve"> \* MERGEFORMAT </w:instrText>
       </w:r>
       <w:r>
         <w:rPr>
           <w:i w:val="0"/>
         </w:rPr>
-        <w:instrText xml:space="preserve"> \* MERGEFORMAT </w:instrText>
       </w:r>
       <w:r>
         <w:rPr>
@@ -11221,7 +11221,7 @@
       <w:pPr>
         <w:pStyle w:val="Titulek"/>
       </w:pPr>
-      <w:bookmarkStart w:id="135" w:name="_Toc437288630"/>
+      <w:bookmarkStart w:id="135" w:name="_Toc437323213"/>
       <w:r>
         <w:t xml:space="preserve">Obr. </w:t>
       </w:r>
@@ -11578,7 +11578,7 @@
       <w:pPr>
         <w:pStyle w:val="Titulek"/>
       </w:pPr>
-      <w:bookmarkStart w:id="138" w:name="_Toc437288631"/>
+      <w:bookmarkStart w:id="138" w:name="_Toc437323214"/>
       <w:r>
         <w:t xml:space="preserve">Obr. </w:t>
       </w:r>
@@ -11652,9 +11652,9 @@
         <w:pStyle w:val="Titulek"/>
         <w:keepNext/>
       </w:pPr>
-      <w:bookmarkStart w:id="140" w:name="_Ref436581320"/>
-      <w:bookmarkStart w:id="141" w:name="_Toc436582430"/>
-      <w:bookmarkStart w:id="142" w:name="_Ref437279465"/>
+      <w:bookmarkStart w:id="140" w:name="_Ref437279465"/>
+      <w:bookmarkStart w:id="141" w:name="_Ref436581320"/>
+      <w:bookmarkStart w:id="142" w:name="_Toc436582430"/>
       <w:r>
         <w:t xml:space="preserve">Tab. </w:t>
       </w:r>
@@ -11666,15 +11666,15 @@
           <w:t>1</w:t>
         </w:r>
       </w:fldSimple>
+      <w:bookmarkEnd w:id="140"/>
+      <w:r>
+        <w:t xml:space="preserve"> </w:t>
+      </w:r>
+      <w:r>
+        <w:t>Typy relací v UML</w:t>
+      </w:r>
+      <w:bookmarkEnd w:id="141"/>
       <w:bookmarkEnd w:id="142"/>
-      <w:r>
-        <w:t xml:space="preserve"> </w:t>
-      </w:r>
-      <w:r>
-        <w:t>Typy relací v UML</w:t>
-      </w:r>
-      <w:bookmarkEnd w:id="140"/>
-      <w:bookmarkEnd w:id="141"/>
     </w:p>
     <w:tbl>
       <w:tblPr>
@@ -12373,7 +12373,7 @@
         <w:pStyle w:val="Titulek"/>
       </w:pPr>
       <w:bookmarkStart w:id="144" w:name="_Ref437279783"/>
-      <w:bookmarkStart w:id="145" w:name="_Toc437288632"/>
+      <w:bookmarkStart w:id="145" w:name="_Toc437323215"/>
       <w:r>
         <w:t xml:space="preserve">Obr. </w:t>
       </w:r>
@@ -12921,7 +12921,7 @@
           <w:lang w:eastAsia="cs-CZ"/>
         </w:rPr>
       </w:pPr>
-      <w:bookmarkStart w:id="146" w:name="_Toc437288633"/>
+      <w:bookmarkStart w:id="146" w:name="_Toc437323216"/>
       <w:r>
         <w:t xml:space="preserve">Obr. </w:t>
       </w:r>
@@ -13120,7 +13120,7 @@
       <w:pPr>
         <w:pStyle w:val="Titulek"/>
       </w:pPr>
-      <w:bookmarkStart w:id="147" w:name="_Toc437288634"/>
+      <w:bookmarkStart w:id="147" w:name="_Toc437323217"/>
       <w:r>
         <w:t xml:space="preserve">Obr. </w:t>
       </w:r>
@@ -13380,7 +13380,7 @@
         <w:pStyle w:val="Titulek"/>
       </w:pPr>
       <w:bookmarkStart w:id="148" w:name="_Ref437286661"/>
-      <w:bookmarkStart w:id="149" w:name="_Toc437288635"/>
+      <w:bookmarkStart w:id="149" w:name="_Toc437323218"/>
       <w:r>
         <w:t xml:space="preserve">Obr. </w:t>
       </w:r>
@@ -13644,9 +13644,9 @@
       <w:pPr>
         <w:pStyle w:val="Titulek"/>
       </w:pPr>
-      <w:bookmarkStart w:id="151" w:name="_Ref437286767"/>
-      <w:bookmarkStart w:id="152" w:name="_Ref437286774"/>
-      <w:bookmarkStart w:id="153" w:name="_Toc437288636"/>
+      <w:bookmarkStart w:id="151" w:name="_Ref437286774"/>
+      <w:bookmarkStart w:id="152" w:name="_Ref437286767"/>
+      <w:bookmarkStart w:id="153" w:name="_Toc437323219"/>
       <w:r>
         <w:t xml:space="preserve">Obr. </w:t>
       </w:r>
@@ -13668,11 +13668,11 @@
       <w:r>
         <w:fldChar w:fldCharType="end"/>
       </w:r>
+      <w:bookmarkEnd w:id="151"/>
+      <w:r>
+        <w:t xml:space="preserve"> Diagram s ornamenty</w:t>
+      </w:r>
       <w:bookmarkEnd w:id="152"/>
-      <w:r>
-        <w:t xml:space="preserve"> Diagram s ornamenty</w:t>
-      </w:r>
-      <w:bookmarkEnd w:id="151"/>
       <w:bookmarkEnd w:id="153"/>
     </w:p>
     <w:p>
@@ -13996,7 +13996,7 @@
         <w:pStyle w:val="Titulek"/>
       </w:pPr>
       <w:bookmarkStart w:id="155" w:name="_Ref437280101"/>
-      <w:bookmarkStart w:id="156" w:name="_Toc437288637"/>
+      <w:bookmarkStart w:id="156" w:name="_Toc437323220"/>
       <w:r>
         <w:t xml:space="preserve">Obr. </w:t>
       </w:r>
@@ -14358,7 +14358,7 @@
         <w:pStyle w:val="Titulek"/>
       </w:pPr>
       <w:bookmarkStart w:id="159" w:name="_Ref437280177"/>
-      <w:bookmarkStart w:id="160" w:name="_Toc437288638"/>
+      <w:bookmarkStart w:id="160" w:name="_Toc437323221"/>
       <w:r>
         <w:t xml:space="preserve">Obr. </w:t>
       </w:r>
@@ -14529,7 +14529,7 @@
       <w:pPr>
         <w:pStyle w:val="Titulek"/>
       </w:pPr>
-      <w:bookmarkStart w:id="161" w:name="_Toc437288639"/>
+      <w:bookmarkStart w:id="161" w:name="_Toc437323222"/>
       <w:r>
         <w:t xml:space="preserve">Obr. </w:t>
       </w:r>
@@ -15038,7 +15038,7 @@
       <w:pPr>
         <w:pStyle w:val="Titulek"/>
       </w:pPr>
-      <w:bookmarkStart w:id="162" w:name="_Toc437288640"/>
+      <w:bookmarkStart w:id="162" w:name="_Toc437323223"/>
       <w:r>
         <w:t xml:space="preserve">Obr. </w:t>
       </w:r>
@@ -15194,7 +15194,7 @@
       <w:pPr>
         <w:pStyle w:val="Titulek"/>
       </w:pPr>
-      <w:bookmarkStart w:id="163" w:name="_Toc437288641"/>
+      <w:bookmarkStart w:id="163" w:name="_Toc437323224"/>
       <w:r>
         <w:t xml:space="preserve">Obr. </w:t>
       </w:r>
@@ -15623,7 +15623,7 @@
       <w:pPr>
         <w:pStyle w:val="Titulek"/>
       </w:pPr>
-      <w:bookmarkStart w:id="167" w:name="_Toc437288642"/>
+      <w:bookmarkStart w:id="167" w:name="_Toc437323225"/>
       <w:r>
         <w:t xml:space="preserve">Obr. </w:t>
       </w:r>
@@ -15860,7 +15860,7 @@
       <w:pPr>
         <w:pStyle w:val="Titulek"/>
       </w:pPr>
-      <w:bookmarkStart w:id="168" w:name="_Toc437288643"/>
+      <w:bookmarkStart w:id="168" w:name="_Toc437323226"/>
       <w:r>
         <w:t xml:space="preserve">Obr. </w:t>
       </w:r>
@@ -15948,13 +15948,7 @@
         <w:rPr>
           <w:noProof/>
         </w:rPr>
-        <w:t>1</w:t>
-      </w:r>
-      <w:r>
-        <w:rPr>
-          <w:noProof/>
-        </w:rPr>
-        <w:t>5</w:t>
+        <w:t>15</w:t>
       </w:r>
       <w:r>
         <w:fldChar w:fldCharType="end"/>
@@ -16064,7 +16058,7 @@
       <w:pPr>
         <w:pStyle w:val="Titulek"/>
       </w:pPr>
-      <w:bookmarkStart w:id="172" w:name="_Toc437288644"/>
+      <w:bookmarkStart w:id="172" w:name="_Toc437323227"/>
       <w:r>
         <w:t xml:space="preserve">Obr. </w:t>
       </w:r>
@@ -18291,7 +18285,7 @@
       <w:pPr>
         <w:pStyle w:val="Titulek"/>
       </w:pPr>
-      <w:bookmarkStart w:id="175" w:name="_Toc437288645"/>
+      <w:bookmarkStart w:id="175" w:name="_Toc437323228"/>
       <w:r>
         <w:t xml:space="preserve">Obr. </w:t>
       </w:r>
@@ -18524,7 +18518,7 @@
         <w:pStyle w:val="Titulek"/>
       </w:pPr>
       <w:bookmarkStart w:id="179" w:name="_Ref437288488"/>
-      <w:bookmarkStart w:id="180" w:name="_Toc437288646"/>
+      <w:bookmarkStart w:id="180" w:name="_Toc437323229"/>
       <w:r>
         <w:t xml:space="preserve">Obr. </w:t>
       </w:r>
@@ -19182,7 +19176,7 @@
       <w:pPr>
         <w:pStyle w:val="Titulek"/>
       </w:pPr>
-      <w:bookmarkStart w:id="182" w:name="_Toc437288647"/>
+      <w:bookmarkStart w:id="182" w:name="_Toc437323230"/>
       <w:r>
         <w:t xml:space="preserve">Obr. </w:t>
       </w:r>
@@ -19344,7 +19338,7 @@
       <w:pPr>
         <w:pStyle w:val="Titulek"/>
       </w:pPr>
-      <w:bookmarkStart w:id="184" w:name="_Toc437288648"/>
+      <w:bookmarkStart w:id="184" w:name="_Toc437323231"/>
       <w:r>
         <w:t xml:space="preserve">Obr. </w:t>
       </w:r>
@@ -19490,7 +19484,7 @@
       <w:pPr>
         <w:pStyle w:val="Titulek"/>
       </w:pPr>
-      <w:bookmarkStart w:id="186" w:name="_Toc437288649"/>
+      <w:bookmarkStart w:id="186" w:name="_Toc437323232"/>
       <w:r>
         <w:t xml:space="preserve">Obr. </w:t>
       </w:r>
@@ -19921,7 +19915,7 @@
       <w:pPr>
         <w:pStyle w:val="Titulek"/>
       </w:pPr>
-      <w:bookmarkStart w:id="188" w:name="_Toc437288650"/>
+      <w:bookmarkStart w:id="188" w:name="_Toc437323233"/>
       <w:r>
         <w:t xml:space="preserve">Obr. </w:t>
       </w:r>
@@ -20452,7 +20446,7 @@
           <w:lang w:val="en-US"/>
         </w:rPr>
       </w:pPr>
-      <w:bookmarkStart w:id="189" w:name="_Toc437288651"/>
+      <w:bookmarkStart w:id="189" w:name="_Toc437323234"/>
       <w:r>
         <w:t xml:space="preserve">Obr. </w:t>
       </w:r>
@@ -20593,7 +20587,6 @@
           <w:numId w:val="24"/>
         </w:numPr>
         <w:ind w:left="1417" w:hanging="340"/>
-        <w:cnfStyle w:val="100000000000" w:firstRow="1" w:lastRow="0" w:firstColumn="0" w:lastColumn="0" w:oddVBand="0" w:evenVBand="0" w:oddHBand="0" w:evenHBand="0" w:firstRowFirstColumn="0" w:firstRowLastColumn="0" w:lastRowFirstColumn="0" w:lastRowLastColumn="0"/>
         <w:rPr>
           <w:b/>
           <w:bCs/>
@@ -20606,10 +20599,7 @@
       </w:r>
       <w:proofErr w:type="spellEnd"/>
       <w:r>
-        <w:t xml:space="preserve"> </w:t>
-      </w:r>
-      <w:r>
-        <w:t xml:space="preserve">– </w:t>
+        <w:t xml:space="preserve"> – </w:t>
       </w:r>
       <w:r>
         <w:t xml:space="preserve">nerozložitelnost, </w:t>
@@ -20638,7 +20628,6 @@
           <w:ilvl w:val="0"/>
           <w:numId w:val="24"/>
         </w:numPr>
-        <w:cnfStyle w:val="100000000000" w:firstRow="1" w:lastRow="0" w:firstColumn="0" w:lastColumn="0" w:oddVBand="0" w:evenVBand="0" w:oddHBand="0" w:evenHBand="0" w:firstRowFirstColumn="0" w:firstRowLastColumn="0" w:lastRowFirstColumn="0" w:lastRowLastColumn="0"/>
       </w:pPr>
       <w:r>
         <w:t>K</w:t>
@@ -20647,10 +20636,7 @@
         <w:t>onzistence</w:t>
       </w:r>
       <w:r>
-        <w:t xml:space="preserve"> –</w:t>
-      </w:r>
-      <w:r>
-        <w:t xml:space="preserve"> </w:t>
+        <w:t xml:space="preserve"> – </w:t>
       </w:r>
       <w:r>
         <w:t>celá transakce se musí navenek jevit jako jediná operace.</w:t>
@@ -20663,7 +20649,6 @@
           <w:ilvl w:val="0"/>
           <w:numId w:val="24"/>
         </w:numPr>
-        <w:cnfStyle w:val="100000000000" w:firstRow="1" w:lastRow="0" w:firstColumn="0" w:lastColumn="0" w:oddVBand="0" w:evenVBand="0" w:oddHBand="0" w:evenHBand="0" w:firstRowFirstColumn="0" w:firstRowLastColumn="0" w:lastRowFirstColumn="0" w:lastRowLastColumn="0"/>
       </w:pPr>
       <w:r>
         <w:t>I</w:t>
@@ -20672,10 +20657,7 @@
         <w:t>zolovanost</w:t>
       </w:r>
       <w:r>
-        <w:t xml:space="preserve"> –</w:t>
-      </w:r>
-      <w:r>
-        <w:t xml:space="preserve"> </w:t>
+        <w:t xml:space="preserve"> – </w:t>
       </w:r>
       <w:r>
         <w:t>všechny změny provedené před potvrzením transakce musí být izolovány od zbytku systému.</w:t>
@@ -20688,16 +20670,12 @@
           <w:ilvl w:val="0"/>
           <w:numId w:val="24"/>
         </w:numPr>
-        <w:cnfStyle w:val="100000000000" w:firstRow="1" w:lastRow="0" w:firstColumn="0" w:lastColumn="0" w:oddVBand="0" w:evenVBand="0" w:oddHBand="0" w:evenHBand="0" w:firstRowFirstColumn="0" w:firstRowLastColumn="0" w:lastRowFirstColumn="0" w:lastRowLastColumn="0"/>
       </w:pPr>
       <w:r>
         <w:t>T</w:t>
       </w:r>
       <w:r>
-        <w:t>rvanlivost dat</w:t>
-      </w:r>
-      <w:r>
-        <w:t xml:space="preserve"> – </w:t>
+        <w:t xml:space="preserve">rvanlivost dat – </w:t>
       </w:r>
       <w:r>
         <w:t>stálost, po potvrzení transakce musí být databáze opět v konzistentním stavu a to natrvalo, aby se při selhání dala nějakým způsobem obnovit.</w:t>
@@ -21324,7 +21302,7 @@
         <w:pStyle w:val="Titulek"/>
       </w:pPr>
       <w:bookmarkStart w:id="196" w:name="_Ref437280626"/>
-      <w:bookmarkStart w:id="197" w:name="_Toc437288652"/>
+      <w:bookmarkStart w:id="197" w:name="_Toc437323235"/>
       <w:r>
         <w:t xml:space="preserve">Obr. </w:t>
       </w:r>
@@ -21478,7 +21456,7 @@
         <w:pStyle w:val="Titulek"/>
       </w:pPr>
       <w:bookmarkStart w:id="199" w:name="_Ref437280709"/>
-      <w:bookmarkStart w:id="200" w:name="_Toc437288653"/>
+      <w:bookmarkStart w:id="200" w:name="_Toc437323236"/>
       <w:r>
         <w:t xml:space="preserve">Obr. </w:t>
       </w:r>
@@ -21933,7 +21911,7 @@
       </w:pPr>
       <w:bookmarkStart w:id="203" w:name="_Ref428619923"/>
       <w:bookmarkStart w:id="204" w:name="_Ref428620404"/>
-      <w:bookmarkStart w:id="205" w:name="_Toc437288654"/>
+      <w:bookmarkStart w:id="205" w:name="_Toc437323237"/>
       <w:r>
         <w:t xml:space="preserve">Obr. </w:t>
       </w:r>
@@ -22126,7 +22104,7 @@
           <w:lang w:val="en-US"/>
         </w:rPr>
       </w:pPr>
-      <w:bookmarkStart w:id="206" w:name="_Toc437288655"/>
+      <w:bookmarkStart w:id="206" w:name="_Toc437323238"/>
       <w:r>
         <w:t xml:space="preserve">Obr. </w:t>
       </w:r>
@@ -22250,7 +22228,7 @@
       <w:pPr>
         <w:pStyle w:val="Titulek"/>
       </w:pPr>
-      <w:bookmarkStart w:id="207" w:name="_Toc437288656"/>
+      <w:bookmarkStart w:id="207" w:name="_Toc437323239"/>
       <w:r>
         <w:t xml:space="preserve">Obr. </w:t>
       </w:r>
@@ -22490,7 +22468,7 @@
       </w:pPr>
       <w:bookmarkStart w:id="209" w:name="_Ref436579593"/>
       <w:bookmarkStart w:id="210" w:name="_Ref428631134"/>
-      <w:bookmarkStart w:id="211" w:name="_Toc437288657"/>
+      <w:bookmarkStart w:id="211" w:name="_Toc437323240"/>
       <w:r>
         <w:t xml:space="preserve">Obr. </w:t>
       </w:r>
@@ -22916,7 +22894,7 @@
         <w:pStyle w:val="Titulek"/>
       </w:pPr>
       <w:bookmarkStart w:id="213" w:name="_Ref437280903"/>
-      <w:bookmarkStart w:id="214" w:name="_Toc437288658"/>
+      <w:bookmarkStart w:id="214" w:name="_Toc437323241"/>
       <w:r>
         <w:t xml:space="preserve">Obr. </w:t>
       </w:r>
@@ -23018,7 +22996,7 @@
         <w:pStyle w:val="Titulek"/>
       </w:pPr>
       <w:bookmarkStart w:id="216" w:name="_Ref437280983"/>
-      <w:bookmarkStart w:id="217" w:name="_Toc437288659"/>
+      <w:bookmarkStart w:id="217" w:name="_Toc437323242"/>
       <w:r>
         <w:t xml:space="preserve">Obr. </w:t>
       </w:r>
@@ -23811,7 +23789,7 @@
       </w:pPr>
       <w:bookmarkStart w:id="220" w:name="_Ref436579638"/>
       <w:bookmarkStart w:id="221" w:name="_Ref428692754"/>
-      <w:bookmarkStart w:id="222" w:name="_Toc437288660"/>
+      <w:bookmarkStart w:id="222" w:name="_Toc437323243"/>
       <w:r>
         <w:t xml:space="preserve">Obr. </w:t>
       </w:r>
@@ -24007,7 +23985,7 @@
       <w:pPr>
         <w:pStyle w:val="Titulek"/>
       </w:pPr>
-      <w:bookmarkStart w:id="223" w:name="_Toc437288661"/>
+      <w:bookmarkStart w:id="223" w:name="_Toc437323244"/>
       <w:r>
         <w:t xml:space="preserve">Obr. </w:t>
       </w:r>
@@ -26055,7 +26033,7 @@
       <w:pPr>
         <w:pStyle w:val="Titulek"/>
       </w:pPr>
-      <w:bookmarkStart w:id="226" w:name="_Toc437288662"/>
+      <w:bookmarkStart w:id="226" w:name="_Toc437323245"/>
       <w:r>
         <w:t xml:space="preserve">Obr. </w:t>
       </w:r>
@@ -26881,7 +26859,7 @@
       <w:pPr>
         <w:pStyle w:val="Titulek"/>
       </w:pPr>
-      <w:bookmarkStart w:id="227" w:name="_Toc437288663"/>
+      <w:bookmarkStart w:id="227" w:name="_Toc437323246"/>
       <w:r>
         <w:t xml:space="preserve">Obr. </w:t>
       </w:r>
@@ -28993,7 +28971,7 @@
         </w:rPr>
       </w:pPr>
       <w:bookmarkStart w:id="228" w:name="_Ref437282170"/>
-      <w:bookmarkStart w:id="229" w:name="_Toc437288664"/>
+      <w:bookmarkStart w:id="229" w:name="_Toc437323247"/>
       <w:r>
         <w:t xml:space="preserve">Obr. </w:t>
       </w:r>
@@ -29130,7 +29108,7 @@
       <w:pPr>
         <w:pStyle w:val="Titulek"/>
       </w:pPr>
-      <w:bookmarkStart w:id="230" w:name="_Toc437288665"/>
+      <w:bookmarkStart w:id="230" w:name="_Toc437323248"/>
       <w:r>
         <w:t xml:space="preserve">Obr. </w:t>
       </w:r>
@@ -29278,7 +29256,7 @@
       <w:pPr>
         <w:pStyle w:val="Titulek"/>
       </w:pPr>
-      <w:bookmarkStart w:id="231" w:name="_Toc437288666"/>
+      <w:bookmarkStart w:id="231" w:name="_Toc437323249"/>
       <w:r>
         <w:t xml:space="preserve">Obr. </w:t>
       </w:r>
@@ -29376,7 +29354,19 @@
           <w:szCs w:val="19"/>
           <w:highlight w:val="white"/>
         </w:rPr>
-        <w:t>ResourceDictionary</w:t>
+        <w:t>Resour</w:t>
+      </w:r>
+      <w:bookmarkStart w:id="232" w:name="_GoBack"/>
+      <w:bookmarkEnd w:id="232"/>
+      <w:r>
+        <w:rPr>
+          <w:rFonts w:ascii="Consolas" w:hAnsi="Consolas" w:cs="Consolas"/>
+          <w:color w:val="A31515"/>
+          <w:sz w:val="19"/>
+          <w:szCs w:val="19"/>
+          <w:highlight w:val="white"/>
+        </w:rPr>
+        <w:t>ceDictionary</w:t>
       </w:r>
       <w:proofErr w:type="spellEnd"/>
       <w:r>
@@ -34463,15 +34453,7 @@
         <w:t>.</w:t>
       </w:r>
       <w:r>
-        <w:t xml:space="preserve"> </w:t>
-      </w:r>
-      <w:proofErr w:type="gramStart"/>
-      <w:r>
-        <w:t>Dále</w:t>
-      </w:r>
-      <w:proofErr w:type="gramEnd"/>
-      <w:r>
-        <w:t xml:space="preserve"> je tu název uživatele na PC a název PC. Sloupec </w:t>
+        <w:t xml:space="preserve"> Dále je tu název uživatele na PC a název PC. Sloupec </w:t>
       </w:r>
       <w:proofErr w:type="spellStart"/>
       <w:r>
@@ -34617,14 +34599,12 @@
           </wp:inline>
         </w:drawing>
       </w:r>
-      <w:bookmarkStart w:id="232" w:name="_GoBack"/>
-      <w:bookmarkEnd w:id="232"/>
     </w:p>
     <w:p>
       <w:pPr>
         <w:pStyle w:val="Titulek"/>
       </w:pPr>
-      <w:bookmarkStart w:id="233" w:name="_Toc437288667"/>
+      <w:bookmarkStart w:id="233" w:name="_Toc437323250"/>
       <w:r>
         <w:t xml:space="preserve">Obr. </w:t>
       </w:r>
@@ -34862,7 +34842,7 @@
       <w:pPr>
         <w:pStyle w:val="Titulek"/>
       </w:pPr>
-      <w:bookmarkStart w:id="234" w:name="_Toc437288668"/>
+      <w:bookmarkStart w:id="234" w:name="_Toc437323251"/>
       <w:r>
         <w:t xml:space="preserve">Obr. </w:t>
       </w:r>
@@ -35137,9 +35117,9 @@
       <w:pPr>
         <w:pStyle w:val="Titulek"/>
       </w:pPr>
-      <w:bookmarkStart w:id="235" w:name="_Ref435556574"/>
-      <w:bookmarkStart w:id="236" w:name="_Ref437288171"/>
-      <w:bookmarkStart w:id="237" w:name="_Toc437288669"/>
+      <w:bookmarkStart w:id="235" w:name="_Ref437288171"/>
+      <w:bookmarkStart w:id="236" w:name="_Ref435556574"/>
+      <w:bookmarkStart w:id="237" w:name="_Toc437323252"/>
       <w:r>
         <w:t xml:space="preserve">Obr. </w:t>
       </w:r>
@@ -35161,11 +35141,11 @@
       <w:r>
         <w:fldChar w:fldCharType="end"/>
       </w:r>
+      <w:bookmarkEnd w:id="235"/>
+      <w:r>
+        <w:t xml:space="preserve"> Obrazovka historických dat</w:t>
+      </w:r>
       <w:bookmarkEnd w:id="236"/>
-      <w:r>
-        <w:t xml:space="preserve"> Obrazovka historických dat</w:t>
-      </w:r>
-      <w:bookmarkEnd w:id="235"/>
       <w:bookmarkEnd w:id="237"/>
     </w:p>
     <w:p>
@@ -35801,7 +35781,7 @@
       <w:pPr>
         <w:pStyle w:val="Titulek"/>
       </w:pPr>
-      <w:bookmarkStart w:id="240" w:name="_Toc437288670"/>
+      <w:bookmarkStart w:id="240" w:name="_Toc437323253"/>
       <w:r>
         <w:t xml:space="preserve">Obr. </w:t>
       </w:r>
@@ -36205,7 +36185,13 @@
       </w:r>
       <w:proofErr w:type="spellStart"/>
       <w:r>
-        <w:t>SqliteBrowers</w:t>
+        <w:t>SqliteBrow</w:t>
+      </w:r>
+      <w:r>
+        <w:t>s</w:t>
+      </w:r>
+      <w:r>
+        <w:t>er</w:t>
       </w:r>
       <w:proofErr w:type="spellEnd"/>
       <w:r>
@@ -37514,7 +37500,7 @@
       <w:rPr>
         <w:noProof/>
       </w:rPr>
-      <w:t>46</w:t>
+      <w:t>64</w:t>
     </w:r>
     <w:r>
       <w:rPr>
@@ -40653,6 +40639,7 @@
   <w:style w:type="character" w:default="1" w:styleId="Standardnpsmoodstavce">
     <w:name w:val="Default Paragraph Font"/>
     <w:uiPriority w:val="1"/>
+    <w:semiHidden/>
     <w:unhideWhenUsed/>
   </w:style>
   <w:style w:type="table" w:default="1" w:styleId="Normlntabulka">
@@ -43239,7 +43226,7 @@
 </file>
 
 <file path=customXml/itemProps1.xml><?xml version="1.0" encoding="utf-8"?>
-<ds:datastoreItem xmlns:ds="http://schemas.openxmlformats.org/officeDocument/2006/customXml" ds:itemID="{8BDC3BE5-6AA5-48FE-A270-D28360050B89}">
+<ds:datastoreItem xmlns:ds="http://schemas.openxmlformats.org/officeDocument/2006/customXml" ds:itemID="{1F88EA61-3E52-4E5C-85D6-2BBEA73F1386}">
   <ds:schemaRefs>
     <ds:schemaRef ds:uri="http://schemas.openxmlformats.org/officeDocument/2006/bibliography"/>
   </ds:schemaRefs>

</xml_diff>